<commit_message>
add first 2 lines in the song
</commit_message>
<xml_diff>
--- a/song.txt.docx
+++ b/song.txt.docx
@@ -4,9 +4,18 @@
   <w:body>
     <w:p>
       <w:r>
-        <w:t>test</w:t>
+        <w:t>T</w:t>
+      </w:r>
+      <w:r>
+        <w:t>est</w:t>
       </w:r>
     </w:p>
+    <w:p>
+      <w:r>
+        <w:t>Olala</w:t>
+      </w:r>
+    </w:p>
+    <w:p/>
     <w:sectPr>
       <w:pgSz w:w="12240" w:h="15840"/>
       <w:pgMar w:top="1440" w:right="1440" w:bottom="1440" w:left="1440" w:header="720" w:footer="720" w:gutter="0"/>

</xml_diff>